<commit_message>
Seguimos con Tarea BD04
</commit_message>
<xml_diff>
--- a/BD/BD04/Tarea BD04/alacreu_rosello_francisco_BD04_Tarea.docx
+++ b/BD/BD04/Tarea BD04/alacreu_rosello_francisco_BD04_Tarea.docx
@@ -75,23 +75,7 @@
           <w:sz w:val="24"/>
           <w:szCs w:val="24"/>
         </w:rPr>
-        <w:t xml:space="preserve">A </w:t>
-      </w:r>
-      <w:proofErr w:type="gramStart"/>
-      <w:r>
-        <w:rPr>
-          <w:sz w:val="24"/>
-          <w:szCs w:val="24"/>
-        </w:rPr>
-        <w:t>continuación</w:t>
-      </w:r>
-      <w:proofErr w:type="gramEnd"/>
-      <w:r>
-        <w:rPr>
-          <w:sz w:val="24"/>
-          <w:szCs w:val="24"/>
-        </w:rPr>
-        <w:t xml:space="preserve"> se describen las entidades obtenidas en el diseño conceptual.</w:t>
+        <w:t>A continuación se describen las entidades obtenidas en el diseño conceptual.</w:t>
       </w:r>
     </w:p>
     <w:p>
@@ -407,6 +391,28 @@
     </w:p>
     <w:p>
       <w:pPr>
+        <w:spacing w:before="100" w:beforeAutospacing="1" w:after="100" w:afterAutospacing="1" w:line="240" w:lineRule="auto"/>
+        <w:rPr>
+          <w:rFonts w:eastAsia="Times New Roman" w:cstheme="minorHAnsi"/>
+          <w:b/>
+          <w:bCs/>
+          <w:sz w:val="24"/>
+          <w:szCs w:val="24"/>
+          <w:lang w:val="ca-ES-valencia" w:eastAsia="ca-ES-valencia"/>
+        </w:rPr>
+      </w:pPr>
+      <w:r>
+        <w:rPr>
+          <w:rFonts w:eastAsia="Times New Roman" w:cstheme="minorHAnsi"/>
+          <w:sz w:val="24"/>
+          <w:szCs w:val="24"/>
+          <w:lang w:val="ca-ES-valencia" w:eastAsia="ca-ES-valencia"/>
+        </w:rPr>
+        <w:t>SELECT NOMBRE, APE1, APE2, DENOMINACION, PRESUPUESTO FROM EMPLEADO, DPTO WHERE DPTO.PRESUPUESTO&gt;50000;</w:t>
+      </w:r>
+    </w:p>
+    <w:p>
+      <w:pPr>
         <w:pStyle w:val="Prrafodelista"/>
         <w:ind w:left="0" w:hanging="284"/>
         <w:rPr>
@@ -462,7 +468,6 @@
           <w:szCs w:val="24"/>
           <w:lang w:eastAsia="ca-ES-valencia"/>
         </w:rPr>
-        <w:lastRenderedPageBreak/>
         <w:t xml:space="preserve">Obtener los nombres y apellidos de empleados que más cobran en la </w:t>
       </w:r>
       <w:proofErr w:type="spellStart"/>
@@ -653,6 +658,26 @@
         <w:spacing w:before="100" w:beforeAutospacing="1" w:after="100" w:afterAutospacing="1" w:line="240" w:lineRule="auto"/>
         <w:rPr>
           <w:rFonts w:eastAsia="Times New Roman" w:cstheme="minorHAnsi"/>
+          <w:sz w:val="24"/>
+          <w:szCs w:val="24"/>
+          <w:lang w:val="ca-ES-valencia" w:eastAsia="ca-ES-valencia"/>
+        </w:rPr>
+      </w:pPr>
+      <w:r>
+        <w:rPr>
+          <w:rFonts w:eastAsia="Times New Roman" w:cstheme="minorHAnsi"/>
+          <w:sz w:val="24"/>
+          <w:szCs w:val="24"/>
+          <w:lang w:val="ca-ES-valencia" w:eastAsia="ca-ES-valencia"/>
+        </w:rPr>
+        <w:t>SELECT NOMBRE FROM EMPLEADO WHERE NOMBRE LIKE 'P%' OR NOMBRE LIKE 'Q%' OR NOMBRE LIKE 'R%' OR NOMBRE LIKE 'S%';</w:t>
+      </w:r>
+    </w:p>
+    <w:p>
+      <w:pPr>
+        <w:spacing w:before="100" w:beforeAutospacing="1" w:after="100" w:afterAutospacing="1" w:line="240" w:lineRule="auto"/>
+        <w:rPr>
+          <w:rFonts w:eastAsia="Times New Roman" w:cstheme="minorHAnsi"/>
           <w:b/>
           <w:bCs/>
           <w:sz w:val="24"/>
@@ -695,6 +720,122 @@
     </w:p>
     <w:p>
       <w:pPr>
+        <w:rPr>
+          <w:rFonts w:eastAsia="Times New Roman" w:cstheme="minorHAnsi"/>
+          <w:sz w:val="24"/>
+          <w:szCs w:val="24"/>
+          <w:lang w:val="ca-ES-valencia" w:eastAsia="ca-ES-valencia"/>
+        </w:rPr>
+      </w:pPr>
+      <w:r>
+        <w:rPr>
+          <w:rFonts w:eastAsia="Times New Roman" w:cstheme="minorHAnsi"/>
+          <w:sz w:val="24"/>
+          <w:szCs w:val="24"/>
+          <w:lang w:val="ca-ES-valencia" w:eastAsia="ca-ES-valencia"/>
+        </w:rPr>
+        <w:t>SELECT CODEMPLE, NOMBRE, APE1, APE2 FROM EMPLEADO WHERE UPPER(NOMBRE)='JUAN';</w:t>
+      </w:r>
+    </w:p>
+    <w:p>
+      <w:pPr>
+        <w:spacing w:before="100" w:beforeAutospacing="1" w:after="100" w:afterAutospacing="1" w:line="240" w:lineRule="auto"/>
+        <w:rPr>
+          <w:rFonts w:eastAsia="Times New Roman" w:cstheme="minorHAnsi"/>
+          <w:b/>
+          <w:bCs/>
+          <w:sz w:val="24"/>
+          <w:szCs w:val="24"/>
+          <w:lang w:val="ca-ES-valencia" w:eastAsia="ca-ES-valencia"/>
+        </w:rPr>
+      </w:pPr>
+    </w:p>
+    <w:p>
+      <w:pPr>
+        <w:numPr>
+          <w:ilvl w:val="0"/>
+          <w:numId w:val="1"/>
+        </w:numPr>
+        <w:tabs>
+          <w:tab w:val="clear" w:pos="720"/>
+        </w:tabs>
+        <w:spacing w:before="100" w:beforeAutospacing="1" w:after="100" w:afterAutospacing="1" w:line="240" w:lineRule="auto"/>
+        <w:ind w:left="0" w:hanging="284"/>
+        <w:rPr>
+          <w:rFonts w:eastAsia="Times New Roman" w:cstheme="minorHAnsi"/>
+          <w:b/>
+          <w:bCs/>
+          <w:sz w:val="24"/>
+          <w:szCs w:val="24"/>
+          <w:lang w:val="ca-ES-valencia" w:eastAsia="ca-ES-valencia"/>
+        </w:rPr>
+      </w:pPr>
+      <w:r>
+        <w:rPr>
+          <w:rFonts w:eastAsia="Times New Roman" w:cstheme="minorHAnsi"/>
+          <w:b/>
+          <w:bCs/>
+          <w:sz w:val="24"/>
+          <w:szCs w:val="24"/>
+          <w:lang w:val="ca-ES-valencia" w:eastAsia="ca-ES-valencia"/>
+        </w:rPr>
+        <w:t>Obtener los nombres de los empleados que viven en ciudades en las que hay algún centro de trabajo</w:t>
+      </w:r>
+    </w:p>
+    <w:p>
+      <w:pPr>
+        <w:spacing w:before="100" w:beforeAutospacing="1" w:after="100" w:afterAutospacing="1" w:line="240" w:lineRule="auto"/>
+        <w:rPr>
+          <w:rFonts w:eastAsia="Times New Roman" w:cstheme="minorHAnsi"/>
+          <w:sz w:val="24"/>
+          <w:szCs w:val="24"/>
+          <w:lang w:val="ca-ES-valencia" w:eastAsia="ca-ES-valencia"/>
+        </w:rPr>
+      </w:pPr>
+      <w:r>
+        <w:rPr>
+          <w:rFonts w:eastAsia="Times New Roman" w:cstheme="minorHAnsi"/>
+          <w:sz w:val="24"/>
+          <w:szCs w:val="24"/>
+          <w:lang w:val="ca-ES-valencia" w:eastAsia="ca-ES-valencia"/>
+        </w:rPr>
+        <w:t>SELECT NOMBRE FROM EMPLEADO, CENTRO WHERE UPPER(EMPLEADO.LOCALIDAD)=UPPER(CENTRO.LOCALIDAD);</w:t>
+      </w:r>
+    </w:p>
+    <w:p>
+      <w:pPr>
+        <w:numPr>
+          <w:ilvl w:val="0"/>
+          <w:numId w:val="1"/>
+        </w:numPr>
+        <w:tabs>
+          <w:tab w:val="clear" w:pos="720"/>
+        </w:tabs>
+        <w:spacing w:before="100" w:beforeAutospacing="1" w:after="100" w:afterAutospacing="1" w:line="240" w:lineRule="auto"/>
+        <w:ind w:left="0" w:hanging="284"/>
+        <w:rPr>
+          <w:rFonts w:eastAsia="Times New Roman" w:cstheme="minorHAnsi"/>
+          <w:b/>
+          <w:bCs/>
+          <w:sz w:val="24"/>
+          <w:szCs w:val="24"/>
+          <w:lang w:val="ca-ES-valencia" w:eastAsia="ca-ES-valencia"/>
+        </w:rPr>
+      </w:pPr>
+      <w:r>
+        <w:rPr>
+          <w:rFonts w:eastAsia="Times New Roman" w:cstheme="minorHAnsi"/>
+          <w:b/>
+          <w:bCs/>
+          <w:sz w:val="24"/>
+          <w:szCs w:val="24"/>
+          <w:lang w:eastAsia="ca-ES-valencia"/>
+        </w:rPr>
+        <w:t>Obtener el nombre del jefe de departamento que tiene mayor salario de entre los jefes de departamento.</w:t>
+      </w:r>
+    </w:p>
+    <w:p>
+      <w:pPr>
         <w:pStyle w:val="Prrafodelista"/>
         <w:rPr>
           <w:rFonts w:eastAsia="Times New Roman" w:cstheme="minorHAnsi"/>
@@ -748,8 +889,67 @@
           <w:szCs w:val="24"/>
           <w:lang w:val="ca-ES-valencia" w:eastAsia="ca-ES-valencia"/>
         </w:rPr>
-        <w:t>Obtener los nombres de los empleados que viven en ciudades en las que hay algún centro de trabajo</w:t>
-      </w:r>
+        <w:lastRenderedPageBreak/>
+        <w:t>Obtener en orden alfabético los salarios y nombres de los empleados cuyo salario sea superior al 60% del máximo salario de la empresa.</w:t>
+      </w:r>
+    </w:p>
+    <w:p>
+      <w:pPr>
+        <w:spacing w:before="100" w:beforeAutospacing="1" w:after="100" w:afterAutospacing="1" w:line="240" w:lineRule="auto"/>
+        <w:rPr>
+          <w:rFonts w:eastAsia="Times New Roman" w:cstheme="minorHAnsi"/>
+          <w:b/>
+          <w:bCs/>
+          <w:sz w:val="24"/>
+          <w:szCs w:val="24"/>
+          <w:lang w:val="ca-ES-valencia" w:eastAsia="ca-ES-valencia"/>
+        </w:rPr>
+      </w:pPr>
+    </w:p>
+    <w:p>
+      <w:pPr>
+        <w:numPr>
+          <w:ilvl w:val="0"/>
+          <w:numId w:val="1"/>
+        </w:numPr>
+        <w:tabs>
+          <w:tab w:val="clear" w:pos="720"/>
+        </w:tabs>
+        <w:spacing w:before="100" w:beforeAutospacing="1" w:after="100" w:afterAutospacing="1" w:line="240" w:lineRule="auto"/>
+        <w:ind w:left="0" w:hanging="284"/>
+        <w:rPr>
+          <w:rFonts w:eastAsia="Times New Roman" w:cstheme="minorHAnsi"/>
+          <w:b/>
+          <w:bCs/>
+          <w:sz w:val="24"/>
+          <w:szCs w:val="24"/>
+          <w:lang w:val="ca-ES-valencia" w:eastAsia="ca-ES-valencia"/>
+        </w:rPr>
+      </w:pPr>
+      <w:r>
+        <w:rPr>
+          <w:rFonts w:eastAsia="Times New Roman" w:cstheme="minorHAnsi"/>
+          <w:b/>
+          <w:bCs/>
+          <w:sz w:val="24"/>
+          <w:szCs w:val="24"/>
+          <w:lang w:val="ca-ES-valencia" w:eastAsia="ca-ES-valencia"/>
+        </w:rPr>
+        <w:t>Obtener en cuántas ciudades distintas viven los empleados</w:t>
+      </w:r>
+    </w:p>
+    <w:p>
+      <w:pPr>
+        <w:pStyle w:val="Prrafodelista"/>
+        <w:rPr>
+          <w:rFonts w:eastAsia="Times New Roman" w:cstheme="minorHAnsi"/>
+          <w:b/>
+          <w:bCs/>
+          <w:sz w:val="24"/>
+          <w:szCs w:val="24"/>
+          <w:lang w:val="ca-ES-valencia" w:eastAsia="ca-ES-valencia"/>
+        </w:rPr>
+      </w:pPr>
     </w:p>
     <w:p>
       <w:pPr>
@@ -793,7 +993,192 @@
           <w:szCs w:val="24"/>
           <w:lang w:eastAsia="ca-ES-valencia"/>
         </w:rPr>
-        <w:t>Obtener el nombre del jefe de departamento que tiene mayor salario de entre los jefes de departamento.</w:t>
+        <w:t>El nombre y apellidos del empleado que más salario cobra</w:t>
+      </w:r>
+    </w:p>
+    <w:p>
+      <w:pPr>
+        <w:spacing w:before="100" w:beforeAutospacing="1" w:after="100" w:afterAutospacing="1" w:line="240" w:lineRule="auto"/>
+        <w:rPr>
+          <w:rFonts w:eastAsia="Times New Roman" w:cstheme="minorHAnsi"/>
+          <w:sz w:val="24"/>
+          <w:szCs w:val="24"/>
+          <w:lang w:val="ca-ES-valencia" w:eastAsia="ca-ES-valencia"/>
+        </w:rPr>
+      </w:pPr>
+      <w:r>
+        <w:rPr>
+          <w:rFonts w:eastAsia="Times New Roman" w:cstheme="minorHAnsi"/>
+          <w:sz w:val="24"/>
+          <w:szCs w:val="24"/>
+          <w:lang w:val="ca-ES-valencia" w:eastAsia="ca-ES-valencia"/>
+        </w:rPr>
+        <w:t>SELECT NOMBRE, APE1, APE2, SALARIO FROM EMPLEADO WHERE SALARIO=(SELECT MAX(SALARIO) FROM EMPLEADO);</w:t>
+      </w:r>
+    </w:p>
+    <w:p>
+      <w:pPr>
+        <w:numPr>
+          <w:ilvl w:val="0"/>
+          <w:numId w:val="1"/>
+        </w:numPr>
+        <w:tabs>
+          <w:tab w:val="clear" w:pos="720"/>
+        </w:tabs>
+        <w:spacing w:before="100" w:beforeAutospacing="1" w:after="100" w:afterAutospacing="1" w:line="240" w:lineRule="auto"/>
+        <w:ind w:left="0" w:hanging="284"/>
+        <w:rPr>
+          <w:rFonts w:eastAsia="Times New Roman" w:cstheme="minorHAnsi"/>
+          <w:b/>
+          <w:bCs/>
+          <w:sz w:val="24"/>
+          <w:szCs w:val="24"/>
+          <w:lang w:val="ca-ES-valencia" w:eastAsia="ca-ES-valencia"/>
+        </w:rPr>
+      </w:pPr>
+      <w:r>
+        <w:rPr>
+          <w:rFonts w:eastAsia="Times New Roman" w:cstheme="minorHAnsi"/>
+          <w:b/>
+          <w:bCs/>
+          <w:sz w:val="24"/>
+          <w:szCs w:val="24"/>
+          <w:lang w:eastAsia="ca-ES-valencia"/>
+        </w:rPr>
+        <w:t>Obtener las localidades y número de empleados de aquellas en las que viven más de 3 empleados</w:t>
+      </w:r>
+    </w:p>
+    <w:p>
+      <w:pPr>
+        <w:rPr>
+          <w:rFonts w:eastAsia="Times New Roman" w:cstheme="minorHAnsi"/>
+          <w:sz w:val="24"/>
+          <w:szCs w:val="24"/>
+          <w:lang w:val="ca-ES-valencia" w:eastAsia="ca-ES-valencia"/>
+        </w:rPr>
+      </w:pPr>
+      <w:r>
+        <w:rPr>
+          <w:rFonts w:eastAsia="Times New Roman" w:cstheme="minorHAnsi"/>
+          <w:sz w:val="24"/>
+          <w:szCs w:val="24"/>
+          <w:lang w:val="ca-ES-valencia" w:eastAsia="ca-ES-valencia"/>
+        </w:rPr>
+        <w:t>SELECT DISTINCT LOCALIDAD, COUNT(*) AS EMPLEADOS FROM EMPLEADO GROUP BY LOCALIDAD HAVING COUNT(*)&gt;3;</w:t>
+      </w:r>
+    </w:p>
+    <w:p>
+      <w:pPr>
+        <w:spacing w:before="100" w:beforeAutospacing="1" w:after="100" w:afterAutospacing="1" w:line="240" w:lineRule="auto"/>
+        <w:rPr>
+          <w:rFonts w:eastAsia="Times New Roman" w:cstheme="minorHAnsi"/>
+          <w:b/>
+          <w:bCs/>
+          <w:sz w:val="24"/>
+          <w:szCs w:val="24"/>
+          <w:lang w:val="ca-ES-valencia" w:eastAsia="ca-ES-valencia"/>
+        </w:rPr>
+      </w:pPr>
+    </w:p>
+    <w:p>
+      <w:pPr>
+        <w:numPr>
+          <w:ilvl w:val="0"/>
+          <w:numId w:val="1"/>
+        </w:numPr>
+        <w:tabs>
+          <w:tab w:val="clear" w:pos="720"/>
+        </w:tabs>
+        <w:spacing w:before="100" w:beforeAutospacing="1" w:after="100" w:afterAutospacing="1" w:line="240" w:lineRule="auto"/>
+        <w:ind w:left="0" w:hanging="284"/>
+        <w:rPr>
+          <w:rFonts w:eastAsia="Times New Roman" w:cstheme="minorHAnsi"/>
+          <w:b/>
+          <w:bCs/>
+          <w:sz w:val="24"/>
+          <w:szCs w:val="24"/>
+          <w:lang w:val="ca-ES-valencia" w:eastAsia="ca-ES-valencia"/>
+        </w:rPr>
+      </w:pPr>
+      <w:r>
+        <w:rPr>
+          <w:rFonts w:eastAsia="Times New Roman" w:cstheme="minorHAnsi"/>
+          <w:b/>
+          <w:bCs/>
+          <w:sz w:val="24"/>
+          <w:szCs w:val="24"/>
+          <w:lang w:eastAsia="ca-ES-valencia"/>
+        </w:rPr>
+        <w:t xml:space="preserve">Obtener para cada departamento cuántos empleados trabajan, la suma de sus salarios y la suma de sus comisiones para </w:t>
+      </w:r>
+      <w:proofErr w:type="gramStart"/>
+      <w:r>
+        <w:rPr>
+          <w:rFonts w:eastAsia="Times New Roman" w:cstheme="minorHAnsi"/>
+          <w:b/>
+          <w:bCs/>
+          <w:sz w:val="24"/>
+          <w:szCs w:val="24"/>
+          <w:lang w:eastAsia="ca-ES-valencia"/>
+        </w:rPr>
+        <w:t>aquellos departamento</w:t>
+      </w:r>
+      <w:proofErr w:type="gramEnd"/>
+      <w:r>
+        <w:rPr>
+          <w:rFonts w:eastAsia="Times New Roman" w:cstheme="minorHAnsi"/>
+          <w:b/>
+          <w:bCs/>
+          <w:sz w:val="24"/>
+          <w:szCs w:val="24"/>
+          <w:lang w:eastAsia="ca-ES-valencia"/>
+        </w:rPr>
+        <w:t xml:space="preserve"> en los que hay algún empleado cuyo salario es superior a 1700 euros.</w:t>
+      </w:r>
+    </w:p>
+    <w:p>
+      <w:pPr>
+        <w:spacing w:before="100" w:beforeAutospacing="1" w:after="100" w:afterAutospacing="1" w:line="240" w:lineRule="auto"/>
+        <w:rPr>
+          <w:rFonts w:eastAsia="Times New Roman" w:cstheme="minorHAnsi"/>
+          <w:b/>
+          <w:bCs/>
+          <w:sz w:val="24"/>
+          <w:szCs w:val="24"/>
+          <w:lang w:val="ca-ES-valencia" w:eastAsia="ca-ES-valencia"/>
+        </w:rPr>
+      </w:pPr>
+    </w:p>
+    <w:p>
+      <w:pPr>
+        <w:numPr>
+          <w:ilvl w:val="0"/>
+          <w:numId w:val="1"/>
+        </w:numPr>
+        <w:tabs>
+          <w:tab w:val="clear" w:pos="720"/>
+        </w:tabs>
+        <w:spacing w:before="100" w:beforeAutospacing="1" w:after="100" w:afterAutospacing="1" w:line="240" w:lineRule="auto"/>
+        <w:ind w:left="0" w:hanging="284"/>
+        <w:rPr>
+          <w:rFonts w:eastAsia="Times New Roman" w:cstheme="minorHAnsi"/>
+          <w:b/>
+          <w:bCs/>
+          <w:sz w:val="24"/>
+          <w:szCs w:val="24"/>
+          <w:lang w:val="ca-ES-valencia" w:eastAsia="ca-ES-valencia"/>
+        </w:rPr>
+      </w:pPr>
+      <w:r>
+        <w:rPr>
+          <w:rFonts w:eastAsia="Times New Roman" w:cstheme="minorHAnsi"/>
+          <w:b/>
+          <w:bCs/>
+          <w:sz w:val="24"/>
+          <w:szCs w:val="24"/>
+          <w:lang w:val="ca-ES-valencia" w:eastAsia="ca-ES-valencia"/>
+        </w:rPr>
+        <w:t>Obtener el departamento que más empleados tiene</w:t>
       </w:r>
     </w:p>
     <w:p>
@@ -851,52 +1236,52 @@
           <w:szCs w:val="24"/>
           <w:lang w:val="ca-ES-valencia" w:eastAsia="ca-ES-valencia"/>
         </w:rPr>
-        <w:t>Obtener en orden alfabético los salarios y nombres de los empleados cuyo salario sea superior al 60% del máximo salario de la empresa.</w:t>
-      </w:r>
-    </w:p>
-    <w:p>
-      <w:pPr>
-        <w:spacing w:before="100" w:beforeAutospacing="1" w:after="100" w:afterAutospacing="1" w:line="240" w:lineRule="auto"/>
-        <w:rPr>
-          <w:rFonts w:eastAsia="Times New Roman" w:cstheme="minorHAnsi"/>
-          <w:b/>
-          <w:bCs/>
-          <w:sz w:val="24"/>
-          <w:szCs w:val="24"/>
-          <w:lang w:val="ca-ES-valencia" w:eastAsia="ca-ES-valencia"/>
-        </w:rPr>
-      </w:pPr>
-    </w:p>
-    <w:p>
-      <w:pPr>
-        <w:numPr>
-          <w:ilvl w:val="0"/>
-          <w:numId w:val="1"/>
-        </w:numPr>
-        <w:tabs>
-          <w:tab w:val="clear" w:pos="720"/>
-        </w:tabs>
-        <w:spacing w:before="100" w:beforeAutospacing="1" w:after="100" w:afterAutospacing="1" w:line="240" w:lineRule="auto"/>
-        <w:ind w:left="0" w:hanging="284"/>
-        <w:rPr>
-          <w:rFonts w:eastAsia="Times New Roman" w:cstheme="minorHAnsi"/>
-          <w:b/>
-          <w:bCs/>
-          <w:sz w:val="24"/>
-          <w:szCs w:val="24"/>
-          <w:lang w:val="ca-ES-valencia" w:eastAsia="ca-ES-valencia"/>
-        </w:rPr>
-      </w:pPr>
-      <w:r>
-        <w:rPr>
-          <w:rFonts w:eastAsia="Times New Roman" w:cstheme="minorHAnsi"/>
-          <w:b/>
-          <w:bCs/>
-          <w:sz w:val="24"/>
-          <w:szCs w:val="24"/>
-          <w:lang w:val="ca-ES-valencia" w:eastAsia="ca-ES-valencia"/>
-        </w:rPr>
-        <w:t>Obtener en cuántas ciudades distintas viven los empleados</w:t>
+        <w:t>Obtener los nombres de todos los centros y los departamentos que se ubican en cada uno,así como aquellos centros que no tienen departamentos.</w:t>
+      </w:r>
+    </w:p>
+    <w:p>
+      <w:pPr>
+        <w:spacing w:before="100" w:beforeAutospacing="1" w:after="100" w:afterAutospacing="1" w:line="240" w:lineRule="auto"/>
+        <w:rPr>
+          <w:rFonts w:eastAsia="Times New Roman" w:cstheme="minorHAnsi"/>
+          <w:b/>
+          <w:bCs/>
+          <w:sz w:val="24"/>
+          <w:szCs w:val="24"/>
+          <w:lang w:val="ca-ES-valencia" w:eastAsia="ca-ES-valencia"/>
+        </w:rPr>
+      </w:pPr>
+    </w:p>
+    <w:p>
+      <w:pPr>
+        <w:numPr>
+          <w:ilvl w:val="0"/>
+          <w:numId w:val="1"/>
+        </w:numPr>
+        <w:tabs>
+          <w:tab w:val="clear" w:pos="720"/>
+        </w:tabs>
+        <w:spacing w:before="100" w:beforeAutospacing="1" w:after="100" w:afterAutospacing="1" w:line="240" w:lineRule="auto"/>
+        <w:ind w:left="0" w:hanging="284"/>
+        <w:rPr>
+          <w:rFonts w:eastAsia="Times New Roman" w:cstheme="minorHAnsi"/>
+          <w:b/>
+          <w:bCs/>
+          <w:sz w:val="24"/>
+          <w:szCs w:val="24"/>
+          <w:lang w:val="ca-ES-valencia" w:eastAsia="ca-ES-valencia"/>
+        </w:rPr>
+      </w:pPr>
+      <w:r>
+        <w:rPr>
+          <w:rFonts w:eastAsia="Times New Roman" w:cstheme="minorHAnsi"/>
+          <w:b/>
+          <w:bCs/>
+          <w:sz w:val="24"/>
+          <w:szCs w:val="24"/>
+          <w:lang w:val="ca-ES-valencia" w:eastAsia="ca-ES-valencia"/>
+        </w:rPr>
+        <w:t>Obtener el nombre del departamento de más alto nivel, es decir, aquel que no depende de ningún otro.</w:t>
       </w:r>
     </w:p>
     <w:p>
@@ -952,389 +1337,9 @@
           <w:bCs/>
           <w:sz w:val="24"/>
           <w:szCs w:val="24"/>
-          <w:lang w:eastAsia="ca-ES-valencia"/>
-        </w:rPr>
-        <w:t>El nombre y apellidos del empleado que más salario cobra</w:t>
-      </w:r>
-    </w:p>
-    <w:p>
-      <w:pPr>
-        <w:spacing w:before="100" w:beforeAutospacing="1" w:after="100" w:afterAutospacing="1" w:line="240" w:lineRule="auto"/>
-        <w:rPr>
-          <w:rFonts w:eastAsia="Times New Roman" w:cstheme="minorHAnsi"/>
-          <w:b/>
-          <w:bCs/>
-          <w:sz w:val="24"/>
-          <w:szCs w:val="24"/>
-          <w:lang w:val="ca-ES-valencia" w:eastAsia="ca-ES-valencia"/>
-        </w:rPr>
-      </w:pPr>
-    </w:p>
-    <w:p>
-      <w:pPr>
-        <w:numPr>
-          <w:ilvl w:val="0"/>
-          <w:numId w:val="1"/>
-        </w:numPr>
-        <w:tabs>
-          <w:tab w:val="clear" w:pos="720"/>
-        </w:tabs>
-        <w:spacing w:before="100" w:beforeAutospacing="1" w:after="100" w:afterAutospacing="1" w:line="240" w:lineRule="auto"/>
-        <w:ind w:left="0" w:hanging="284"/>
-        <w:rPr>
-          <w:rFonts w:eastAsia="Times New Roman" w:cstheme="minorHAnsi"/>
-          <w:b/>
-          <w:bCs/>
-          <w:sz w:val="24"/>
-          <w:szCs w:val="24"/>
-          <w:lang w:val="ca-ES-valencia" w:eastAsia="ca-ES-valencia"/>
-        </w:rPr>
-      </w:pPr>
-      <w:r>
-        <w:rPr>
-          <w:rFonts w:eastAsia="Times New Roman" w:cstheme="minorHAnsi"/>
-          <w:b/>
-          <w:bCs/>
-          <w:sz w:val="24"/>
-          <w:szCs w:val="24"/>
-          <w:lang w:eastAsia="ca-ES-valencia"/>
-        </w:rPr>
-        <w:t>Obtener las localidades y número de empleados de aquellas en las que viven más de 3 empleados</w:t>
-      </w:r>
-    </w:p>
-    <w:p>
-      <w:pPr>
-        <w:pStyle w:val="Prrafodelista"/>
-        <w:rPr>
-          <w:rFonts w:eastAsia="Times New Roman" w:cstheme="minorHAnsi"/>
-          <w:b/>
-          <w:bCs/>
-          <w:sz w:val="24"/>
-          <w:szCs w:val="24"/>
-          <w:lang w:val="ca-ES-valencia" w:eastAsia="ca-ES-valencia"/>
-        </w:rPr>
-      </w:pPr>
-    </w:p>
-    <w:p>
-      <w:pPr>
-        <w:spacing w:before="100" w:beforeAutospacing="1" w:after="100" w:afterAutospacing="1" w:line="240" w:lineRule="auto"/>
-        <w:rPr>
-          <w:rFonts w:eastAsia="Times New Roman" w:cstheme="minorHAnsi"/>
-          <w:b/>
-          <w:bCs/>
-          <w:sz w:val="24"/>
-          <w:szCs w:val="24"/>
-          <w:lang w:val="ca-ES-valencia" w:eastAsia="ca-ES-valencia"/>
-        </w:rPr>
-      </w:pPr>
-    </w:p>
-    <w:p>
-      <w:pPr>
-        <w:numPr>
-          <w:ilvl w:val="0"/>
-          <w:numId w:val="1"/>
-        </w:numPr>
-        <w:tabs>
-          <w:tab w:val="clear" w:pos="720"/>
-        </w:tabs>
-        <w:spacing w:before="100" w:beforeAutospacing="1" w:after="100" w:afterAutospacing="1" w:line="240" w:lineRule="auto"/>
-        <w:ind w:left="0" w:hanging="284"/>
-        <w:rPr>
-          <w:rFonts w:eastAsia="Times New Roman" w:cstheme="minorHAnsi"/>
-          <w:b/>
-          <w:bCs/>
-          <w:sz w:val="24"/>
-          <w:szCs w:val="24"/>
-          <w:lang w:val="ca-ES-valencia" w:eastAsia="ca-ES-valencia"/>
-        </w:rPr>
-      </w:pPr>
-      <w:r>
-        <w:rPr>
-          <w:rFonts w:eastAsia="Times New Roman" w:cstheme="minorHAnsi"/>
-          <w:b/>
-          <w:bCs/>
-          <w:sz w:val="24"/>
-          <w:szCs w:val="24"/>
-          <w:lang w:eastAsia="ca-ES-valencia"/>
-        </w:rPr>
-        <w:t xml:space="preserve">Obtener para cada departamento cuántos empleados trabajan, la suma de sus salarios y la suma de sus comisiones para aquellos </w:t>
-      </w:r>
-      <w:proofErr w:type="spellStart"/>
-      <w:r>
-        <w:rPr>
-          <w:rFonts w:eastAsia="Times New Roman" w:cstheme="minorHAnsi"/>
-          <w:b/>
-          <w:bCs/>
-          <w:sz w:val="24"/>
-          <w:szCs w:val="24"/>
-          <w:lang w:eastAsia="ca-ES-valencia"/>
-        </w:rPr>
-        <w:t>dep</w:t>
-      </w:r>
-      <w:proofErr w:type="spellEnd"/>
-      <w:r>
-        <w:rPr>
-          <w:rFonts w:eastAsia="Times New Roman" w:cstheme="minorHAnsi"/>
-          <w:b/>
-          <w:bCs/>
-          <w:sz w:val="24"/>
-          <w:szCs w:val="24"/>
-          <w:lang w:val="ca-ES-valencia" w:eastAsia="ca-ES-valencia"/>
-        </w:rPr>
-        <w:t> </w:t>
-      </w:r>
-      <w:proofErr w:type="spellStart"/>
-      <w:r>
-        <w:rPr>
-          <w:rFonts w:eastAsia="Times New Roman" w:cstheme="minorHAnsi"/>
-          <w:b/>
-          <w:bCs/>
-          <w:sz w:val="24"/>
-          <w:szCs w:val="24"/>
-          <w:lang w:eastAsia="ca-ES-valencia"/>
-        </w:rPr>
-        <w:t>artamen</w:t>
-      </w:r>
-      <w:proofErr w:type="spellEnd"/>
-      <w:r>
-        <w:rPr>
-          <w:rFonts w:eastAsia="Times New Roman" w:cstheme="minorHAnsi"/>
-          <w:b/>
-          <w:bCs/>
-          <w:sz w:val="24"/>
-          <w:szCs w:val="24"/>
-          <w:lang w:eastAsia="ca-ES-valencia"/>
-        </w:rPr>
-        <w:t> </w:t>
-      </w:r>
-      <w:proofErr w:type="spellStart"/>
-      <w:r>
-        <w:rPr>
-          <w:rFonts w:eastAsia="Times New Roman" w:cstheme="minorHAnsi"/>
-          <w:b/>
-          <w:bCs/>
-          <w:sz w:val="24"/>
-          <w:szCs w:val="24"/>
-          <w:lang w:eastAsia="ca-ES-valencia"/>
-        </w:rPr>
-        <w:t>to</w:t>
-      </w:r>
-      <w:proofErr w:type="spellEnd"/>
-      <w:r>
-        <w:rPr>
-          <w:rFonts w:eastAsia="Times New Roman" w:cstheme="minorHAnsi"/>
-          <w:b/>
-          <w:bCs/>
-          <w:sz w:val="24"/>
-          <w:szCs w:val="24"/>
-          <w:lang w:eastAsia="ca-ES-valencia"/>
-        </w:rPr>
-        <w:t xml:space="preserve"> en los que hay algún empleado cuyo salario es superior a 1700 euros.</w:t>
-      </w:r>
-    </w:p>
-    <w:p>
-      <w:pPr>
-        <w:spacing w:before="100" w:beforeAutospacing="1" w:after="100" w:afterAutospacing="1" w:line="240" w:lineRule="auto"/>
-        <w:rPr>
-          <w:rFonts w:eastAsia="Times New Roman" w:cstheme="minorHAnsi"/>
-          <w:b/>
-          <w:bCs/>
-          <w:sz w:val="24"/>
-          <w:szCs w:val="24"/>
-          <w:lang w:val="ca-ES-valencia" w:eastAsia="ca-ES-valencia"/>
-        </w:rPr>
-      </w:pPr>
-    </w:p>
-    <w:p>
-      <w:pPr>
-        <w:numPr>
-          <w:ilvl w:val="0"/>
-          <w:numId w:val="1"/>
-        </w:numPr>
-        <w:tabs>
-          <w:tab w:val="clear" w:pos="720"/>
-        </w:tabs>
-        <w:spacing w:before="100" w:beforeAutospacing="1" w:after="100" w:afterAutospacing="1" w:line="240" w:lineRule="auto"/>
-        <w:ind w:left="0" w:hanging="284"/>
-        <w:rPr>
-          <w:rFonts w:eastAsia="Times New Roman" w:cstheme="minorHAnsi"/>
-          <w:b/>
-          <w:bCs/>
-          <w:sz w:val="24"/>
-          <w:szCs w:val="24"/>
-          <w:lang w:val="ca-ES-valencia" w:eastAsia="ca-ES-valencia"/>
-        </w:rPr>
-      </w:pPr>
-      <w:r>
-        <w:rPr>
-          <w:rFonts w:eastAsia="Times New Roman" w:cstheme="minorHAnsi"/>
-          <w:b/>
-          <w:bCs/>
-          <w:sz w:val="24"/>
-          <w:szCs w:val="24"/>
-          <w:lang w:val="ca-ES-valencia" w:eastAsia="ca-ES-valencia"/>
-        </w:rPr>
-        <w:t>Obtener el departamento que más empleados tiene</w:t>
-      </w:r>
-    </w:p>
-    <w:p>
-      <w:pPr>
-        <w:pStyle w:val="Prrafodelista"/>
-        <w:rPr>
-          <w:rFonts w:eastAsia="Times New Roman" w:cstheme="minorHAnsi"/>
-          <w:b/>
-          <w:bCs/>
-          <w:sz w:val="24"/>
-          <w:szCs w:val="24"/>
-          <w:lang w:val="ca-ES-valencia" w:eastAsia="ca-ES-valencia"/>
-        </w:rPr>
-      </w:pPr>
-    </w:p>
-    <w:p>
-      <w:pPr>
-        <w:spacing w:before="100" w:beforeAutospacing="1" w:after="100" w:afterAutospacing="1" w:line="240" w:lineRule="auto"/>
-        <w:rPr>
-          <w:rFonts w:eastAsia="Times New Roman" w:cstheme="minorHAnsi"/>
-          <w:b/>
-          <w:bCs/>
-          <w:sz w:val="24"/>
-          <w:szCs w:val="24"/>
-          <w:lang w:val="ca-ES-valencia" w:eastAsia="ca-ES-valencia"/>
-        </w:rPr>
-      </w:pPr>
-    </w:p>
-    <w:p>
-      <w:pPr>
-        <w:numPr>
-          <w:ilvl w:val="0"/>
-          <w:numId w:val="1"/>
-        </w:numPr>
-        <w:tabs>
-          <w:tab w:val="clear" w:pos="720"/>
-        </w:tabs>
-        <w:spacing w:before="100" w:beforeAutospacing="1" w:after="100" w:afterAutospacing="1" w:line="240" w:lineRule="auto"/>
-        <w:ind w:left="0" w:hanging="284"/>
-        <w:rPr>
-          <w:rFonts w:eastAsia="Times New Roman" w:cstheme="minorHAnsi"/>
-          <w:b/>
-          <w:bCs/>
-          <w:sz w:val="24"/>
-          <w:szCs w:val="24"/>
-          <w:lang w:val="ca-ES-valencia" w:eastAsia="ca-ES-valencia"/>
-        </w:rPr>
-      </w:pPr>
-      <w:r>
-        <w:rPr>
-          <w:rFonts w:eastAsia="Times New Roman" w:cstheme="minorHAnsi"/>
-          <w:b/>
-          <w:bCs/>
-          <w:sz w:val="24"/>
-          <w:szCs w:val="24"/>
-          <w:lang w:val="ca-ES-valencia" w:eastAsia="ca-ES-valencia"/>
-        </w:rPr>
-        <w:t>Obtener los nombres de todos los centros y los departamentos que se ubican en cada uno,así como aquellos centros que no tienen departamentos.</w:t>
-      </w:r>
-    </w:p>
-    <w:p>
-      <w:pPr>
-        <w:spacing w:before="100" w:beforeAutospacing="1" w:after="100" w:afterAutospacing="1" w:line="240" w:lineRule="auto"/>
-        <w:rPr>
-          <w:rFonts w:eastAsia="Times New Roman" w:cstheme="minorHAnsi"/>
-          <w:b/>
-          <w:bCs/>
-          <w:sz w:val="24"/>
-          <w:szCs w:val="24"/>
-          <w:lang w:val="ca-ES-valencia" w:eastAsia="ca-ES-valencia"/>
-        </w:rPr>
-      </w:pPr>
-    </w:p>
-    <w:p>
-      <w:pPr>
-        <w:numPr>
-          <w:ilvl w:val="0"/>
-          <w:numId w:val="1"/>
-        </w:numPr>
-        <w:tabs>
-          <w:tab w:val="clear" w:pos="720"/>
-        </w:tabs>
-        <w:spacing w:before="100" w:beforeAutospacing="1" w:after="100" w:afterAutospacing="1" w:line="240" w:lineRule="auto"/>
-        <w:ind w:left="0" w:hanging="284"/>
-        <w:rPr>
-          <w:rFonts w:eastAsia="Times New Roman" w:cstheme="minorHAnsi"/>
-          <w:b/>
-          <w:bCs/>
-          <w:sz w:val="24"/>
-          <w:szCs w:val="24"/>
-          <w:lang w:val="ca-ES-valencia" w:eastAsia="ca-ES-valencia"/>
-        </w:rPr>
-      </w:pPr>
-      <w:r>
-        <w:rPr>
-          <w:rFonts w:eastAsia="Times New Roman" w:cstheme="minorHAnsi"/>
-          <w:b/>
-          <w:bCs/>
-          <w:sz w:val="24"/>
-          <w:szCs w:val="24"/>
-          <w:lang w:val="ca-ES-valencia" w:eastAsia="ca-ES-valencia"/>
-        </w:rPr>
-        <w:t>Obtener el nombre del departamento de más alto nivel, es decir, aquel que no depende de ningún otro.</w:t>
-      </w:r>
-    </w:p>
-    <w:p>
-      <w:pPr>
-        <w:pStyle w:val="Prrafodelista"/>
-        <w:rPr>
-          <w:rFonts w:eastAsia="Times New Roman" w:cstheme="minorHAnsi"/>
-          <w:b/>
-          <w:bCs/>
-          <w:sz w:val="24"/>
-          <w:szCs w:val="24"/>
-          <w:lang w:val="ca-ES-valencia" w:eastAsia="ca-ES-valencia"/>
-        </w:rPr>
-      </w:pPr>
-    </w:p>
-    <w:p>
-      <w:pPr>
-        <w:spacing w:before="100" w:beforeAutospacing="1" w:after="100" w:afterAutospacing="1" w:line="240" w:lineRule="auto"/>
-        <w:rPr>
-          <w:rFonts w:eastAsia="Times New Roman" w:cstheme="minorHAnsi"/>
-          <w:b/>
-          <w:bCs/>
-          <w:sz w:val="24"/>
-          <w:szCs w:val="24"/>
-          <w:lang w:val="ca-ES-valencia" w:eastAsia="ca-ES-valencia"/>
-        </w:rPr>
-      </w:pPr>
-    </w:p>
-    <w:p>
-      <w:pPr>
-        <w:numPr>
-          <w:ilvl w:val="0"/>
-          <w:numId w:val="1"/>
-        </w:numPr>
-        <w:tabs>
-          <w:tab w:val="clear" w:pos="720"/>
-        </w:tabs>
-        <w:spacing w:before="100" w:beforeAutospacing="1" w:after="100" w:afterAutospacing="1" w:line="240" w:lineRule="auto"/>
-        <w:ind w:left="0" w:hanging="284"/>
-        <w:rPr>
-          <w:rFonts w:eastAsia="Times New Roman" w:cstheme="minorHAnsi"/>
-          <w:b/>
-          <w:bCs/>
-          <w:sz w:val="24"/>
-          <w:szCs w:val="24"/>
-          <w:lang w:val="ca-ES-valencia" w:eastAsia="ca-ES-valencia"/>
-        </w:rPr>
-      </w:pPr>
-      <w:r>
-        <w:rPr>
-          <w:rFonts w:eastAsia="Times New Roman" w:cstheme="minorHAnsi"/>
-          <w:b/>
-          <w:bCs/>
-          <w:sz w:val="24"/>
-          <w:szCs w:val="24"/>
-          <w:lang w:val="ca-ES-valencia" w:eastAsia="ca-ES-valencia"/>
-        </w:rPr>
+          <w:lang w:val="ca-ES-valencia" w:eastAsia="ca-ES-valencia"/>
+        </w:rPr>
+        <w:lastRenderedPageBreak/>
         <w:t>Obtener todos los departamentos existentes en la empresa y los empleados (si los tiene) que pertenecen a él.</w:t>
       </w:r>
     </w:p>

</xml_diff>